<commit_message>
update readme and added pykdl example in kin
</commit_message>
<xml_diff>
--- a/nistcrcl_ws/NistCrclReadme.docx
+++ b/nistcrcl_ws/NistCrclReadme.docx
@@ -568,6 +568,9 @@
         </w:rPr>
       </w:pPr>
       <w:r>
+        <w:rPr>
+          <w:noProof/>
+        </w:rPr>
         <w:lastRenderedPageBreak/>
         <w:drawing>
           <wp:inline distT="0" distB="0" distL="0" distR="0">
@@ -647,7 +650,13 @@
         <w:rPr>
           <w:noProof/>
         </w:rPr>
-        <w:t xml:space="preserve">– ROS C++ </w:t>
+        <w:t>-</w:t>
+      </w:r>
+      <w:r>
+        <w:rPr>
+          <w:noProof/>
+        </w:rPr>
+        <w:t xml:space="preserve"> ROS C++ </w:t>
       </w:r>
       <w:r>
         <w:rPr>
@@ -840,7 +849,13 @@
         <w:rPr>
           <w:noProof/>
         </w:rPr>
-        <w:t xml:space="preserve">– </w:t>
+        <w:t>-</w:t>
+      </w:r>
+      <w:r>
+        <w:rPr>
+          <w:noProof/>
+        </w:rPr>
+        <w:t xml:space="preserve"> </w:t>
       </w:r>
       <w:r>
         <w:rPr>
@@ -1055,7 +1070,13 @@
         <w:rPr>
           <w:noProof/>
         </w:rPr>
-        <w:t>–driven thread.</w:t>
+        <w:t>-</w:t>
+      </w:r>
+      <w:r>
+        <w:rPr>
+          <w:noProof/>
+        </w:rPr>
+        <w:t>driven thread.</w:t>
       </w:r>
       <w:r>
         <w:rPr>
@@ -2894,6 +2915,9 @@
         <w:jc w:val="center"/>
       </w:pPr>
       <w:r>
+        <w:rPr>
+          <w:noProof/>
+        </w:rPr>
         <w:drawing>
           <wp:inline distT="0" distB="0" distL="0" distR="0">
             <wp:extent cx="5943600" cy="2001520"/>
@@ -3183,6 +3207,9 @@
         <w:jc w:val="center"/>
       </w:pPr>
       <w:r>
+        <w:rPr>
+          <w:noProof/>
+        </w:rPr>
         <w:drawing>
           <wp:inline distT="0" distB="0" distL="0" distR="0">
             <wp:extent cx="5943600" cy="2468880"/>
@@ -3703,6 +3730,9 @@
         <w:jc w:val="center"/>
       </w:pPr>
       <w:r>
+        <w:rPr>
+          <w:noProof/>
+        </w:rPr>
         <w:drawing>
           <wp:inline distT="0" distB="0" distL="0" distR="0">
             <wp:extent cx="5943600" cy="1371600"/>
@@ -3752,15 +3782,13 @@
           </wp:inline>
         </w:drawing>
       </w:r>
-      <w:bookmarkStart w:id="3" w:name="_GoBack"/>
-      <w:bookmarkEnd w:id="3"/>
     </w:p>
     <w:p>
       <w:pPr>
         <w:pStyle w:val="Caption"/>
         <w:jc w:val="center"/>
       </w:pPr>
-      <w:bookmarkStart w:id="4" w:name="_Ref430943715"/>
+      <w:bookmarkStart w:id="3" w:name="_Ref430943715"/>
       <w:r>
         <w:t xml:space="preserve">Figure </w:t>
       </w:r>
@@ -3772,9 +3800,15 @@
           <w:t>4</w:t>
         </w:r>
       </w:fldSimple>
-      <w:bookmarkEnd w:id="4"/>
-      <w:r>
-        <w:t xml:space="preserve"> Threads – Boost Asio </w:t>
+      <w:bookmarkEnd w:id="3"/>
+      <w:r>
+        <w:t xml:space="preserve"> Threads </w:t>
+      </w:r>
+      <w:r>
+        <w:t>-</w:t>
+      </w:r>
+      <w:r>
+        <w:t xml:space="preserve"> Boost Asio </w:t>
       </w:r>
       <w:r>
         <w:t>and Crcl2ROS</w:t>
@@ -5334,7 +5368,19 @@
         <w:rPr>
           <w:rFonts w:asciiTheme="minorHAnsi" w:hAnsiTheme="minorHAnsi"/>
         </w:rPr>
-        <w:t xml:space="preserve">        // Unclear why here – maybe disconnect?</w:t>
+        <w:t xml:space="preserve">        // Unclear why here </w:t>
+      </w:r>
+      <w:r>
+        <w:rPr>
+          <w:rFonts w:asciiTheme="minorHAnsi" w:hAnsiTheme="minorHAnsi"/>
+        </w:rPr>
+        <w:t>-</w:t>
+      </w:r>
+      <w:r>
+        <w:rPr>
+          <w:rFonts w:asciiTheme="minorHAnsi" w:hAnsiTheme="minorHAnsi"/>
+        </w:rPr>
+        <w:t xml:space="preserve"> maybe disconnect?</w:t>
       </w:r>
     </w:p>
     <w:p>
@@ -11494,7 +11540,13 @@
         <w:t xml:space="preserve"> was built on "Deprecated" ROS technology</w:t>
       </w:r>
       <w:r>
-        <w:t xml:space="preserve"> – arm_manipulation</w:t>
+        <w:t xml:space="preserve"> </w:t>
+      </w:r>
+      <w:r>
+        <w:t>-</w:t>
+      </w:r>
+      <w:r>
+        <w:t xml:space="preserve"> arm_manipulation</w:t>
       </w:r>
       <w:r>
         <w:t>, so it requires moveit to be used.</w:t>
@@ -11503,13 +11555,20 @@
         <w:t xml:space="preserve"> This was done, but it might be easier to use moveit commander in Python.</w:t>
       </w:r>
     </w:p>
-    <w:p/>
-    <w:p>
+    <w:p>
+      <w:bookmarkStart w:id="4" w:name="_GoBack"/>
+      <w:bookmarkEnd w:id="4"/>
       <w:r>
         <w:t xml:space="preserve">Using a the Spyder Python IDE in ROS was </w:t>
       </w:r>
       <w:r>
-        <w:t xml:space="preserve">not successful. Python programs run fine when invoked from command line –due to environment variables, </w:t>
+        <w:t xml:space="preserve">not successful. Python programs run fine when invoked from command line </w:t>
+      </w:r>
+      <w:r>
+        <w:t>-</w:t>
+      </w:r>
+      <w:r>
+        <w:t xml:space="preserve">due to environment variables, </w:t>
       </w:r>
       <w:r>
         <w:t xml:space="preserve">but without ROS environment setup </w:t>
@@ -11520,811 +11579,409 @@
     </w:p>
     <w:p>
       <w:pPr>
-        <w:shd w:val="clear" w:color="auto" w:fill="EFF0F1"/>
-        <w:tabs>
-          <w:tab w:val="left" w:pos="916"/>
-          <w:tab w:val="left" w:pos="1832"/>
-          <w:tab w:val="left" w:pos="2748"/>
-          <w:tab w:val="left" w:pos="3664"/>
-          <w:tab w:val="left" w:pos="4580"/>
-          <w:tab w:val="left" w:pos="5496"/>
-          <w:tab w:val="left" w:pos="6412"/>
-          <w:tab w:val="left" w:pos="7328"/>
-          <w:tab w:val="left" w:pos="8244"/>
-          <w:tab w:val="left" w:pos="9160"/>
-          <w:tab w:val="left" w:pos="10076"/>
-          <w:tab w:val="left" w:pos="10992"/>
-          <w:tab w:val="left" w:pos="11908"/>
-          <w:tab w:val="left" w:pos="12824"/>
-          <w:tab w:val="left" w:pos="13740"/>
-          <w:tab w:val="left" w:pos="14656"/>
-        </w:tabs>
-        <w:spacing w:after="0" w:line="240" w:lineRule="auto"/>
-        <w:rPr>
-          <w:rFonts w:ascii="Consolas" w:eastAsia="Times New Roman" w:hAnsi="Consolas" w:cs="Consolas"/>
-          <w:color w:val="303336"/>
-          <w:sz w:val="20"/>
-          <w:szCs w:val="20"/>
-          <w:bdr w:val="none" w:sz="0" w:space="0" w:color="auto" w:frame="1"/>
-          <w:shd w:val="clear" w:color="auto" w:fill="EFF0F1"/>
-        </w:rPr>
-      </w:pPr>
-      <w:r>
-        <w:rPr>
-          <w:rFonts w:ascii="Consolas" w:eastAsia="Times New Roman" w:hAnsi="Consolas" w:cs="Consolas"/>
-          <w:color w:val="101094"/>
-          <w:sz w:val="20"/>
-          <w:szCs w:val="20"/>
-          <w:bdr w:val="none" w:sz="0" w:space="0" w:color="auto" w:frame="1"/>
-          <w:shd w:val="clear" w:color="auto" w:fill="EFF0F1"/>
-        </w:rPr>
-        <w:t>import</w:t>
-      </w:r>
-      <w:r>
-        <w:rPr>
-          <w:rFonts w:ascii="Consolas" w:eastAsia="Times New Roman" w:hAnsi="Consolas" w:cs="Consolas"/>
-          <w:color w:val="303336"/>
-          <w:sz w:val="20"/>
-          <w:szCs w:val="20"/>
-          <w:bdr w:val="none" w:sz="0" w:space="0" w:color="auto" w:frame="1"/>
-          <w:shd w:val="clear" w:color="auto" w:fill="EFF0F1"/>
-        </w:rPr>
-        <w:t xml:space="preserve"> os</w:t>
-      </w:r>
-    </w:p>
-    <w:p>
-      <w:pPr>
-        <w:shd w:val="clear" w:color="auto" w:fill="EFF0F1"/>
-        <w:tabs>
-          <w:tab w:val="left" w:pos="916"/>
-          <w:tab w:val="left" w:pos="1832"/>
-          <w:tab w:val="left" w:pos="2748"/>
-          <w:tab w:val="left" w:pos="3664"/>
-          <w:tab w:val="left" w:pos="4580"/>
-          <w:tab w:val="left" w:pos="5496"/>
-          <w:tab w:val="left" w:pos="6412"/>
-          <w:tab w:val="left" w:pos="7328"/>
-          <w:tab w:val="left" w:pos="8244"/>
-          <w:tab w:val="left" w:pos="9160"/>
-          <w:tab w:val="left" w:pos="10076"/>
-          <w:tab w:val="left" w:pos="10992"/>
-          <w:tab w:val="left" w:pos="11908"/>
-          <w:tab w:val="left" w:pos="12824"/>
-          <w:tab w:val="left" w:pos="13740"/>
-          <w:tab w:val="left" w:pos="14656"/>
-        </w:tabs>
-        <w:spacing w:after="0" w:line="240" w:lineRule="auto"/>
-        <w:rPr>
-          <w:rFonts w:ascii="Consolas" w:eastAsia="Times New Roman" w:hAnsi="Consolas" w:cs="Consolas"/>
-          <w:color w:val="303336"/>
-          <w:sz w:val="20"/>
-          <w:szCs w:val="20"/>
-          <w:bdr w:val="none" w:sz="0" w:space="0" w:color="auto" w:frame="1"/>
-          <w:shd w:val="clear" w:color="auto" w:fill="EFF0F1"/>
-        </w:rPr>
-      </w:pPr>
-      <w:r>
-        <w:rPr>
-          <w:rFonts w:ascii="Consolas" w:eastAsia="Times New Roman" w:hAnsi="Consolas" w:cs="Consolas"/>
-          <w:color w:val="303336"/>
-          <w:sz w:val="20"/>
-          <w:szCs w:val="20"/>
-          <w:bdr w:val="none" w:sz="0" w:space="0" w:color="auto" w:frame="1"/>
-          <w:shd w:val="clear" w:color="auto" w:fill="EFF0F1"/>
-        </w:rPr>
-        <w:t>import subprocess</w:t>
-      </w:r>
-    </w:p>
-    <w:p>
-      <w:pPr>
-        <w:shd w:val="clear" w:color="auto" w:fill="EFF0F1"/>
-        <w:tabs>
-          <w:tab w:val="left" w:pos="916"/>
-          <w:tab w:val="left" w:pos="1832"/>
-          <w:tab w:val="left" w:pos="2748"/>
-          <w:tab w:val="left" w:pos="3664"/>
-          <w:tab w:val="left" w:pos="4580"/>
-          <w:tab w:val="left" w:pos="5496"/>
-          <w:tab w:val="left" w:pos="6412"/>
-          <w:tab w:val="left" w:pos="7328"/>
-          <w:tab w:val="left" w:pos="8244"/>
-          <w:tab w:val="left" w:pos="9160"/>
-          <w:tab w:val="left" w:pos="10076"/>
-          <w:tab w:val="left" w:pos="10992"/>
-          <w:tab w:val="left" w:pos="11908"/>
-          <w:tab w:val="left" w:pos="12824"/>
-          <w:tab w:val="left" w:pos="13740"/>
-          <w:tab w:val="left" w:pos="14656"/>
-        </w:tabs>
-        <w:spacing w:after="0" w:line="240" w:lineRule="auto"/>
-        <w:rPr>
-          <w:rFonts w:ascii="Consolas" w:eastAsia="Times New Roman" w:hAnsi="Consolas" w:cs="Consolas"/>
-          <w:color w:val="303336"/>
-          <w:sz w:val="20"/>
-          <w:szCs w:val="20"/>
-          <w:bdr w:val="none" w:sz="0" w:space="0" w:color="auto" w:frame="1"/>
-          <w:shd w:val="clear" w:color="auto" w:fill="EFF0F1"/>
-        </w:rPr>
-      </w:pPr>
-    </w:p>
-    <w:p>
-      <w:pPr>
-        <w:shd w:val="clear" w:color="auto" w:fill="EFF0F1"/>
-        <w:tabs>
-          <w:tab w:val="left" w:pos="916"/>
-          <w:tab w:val="left" w:pos="1832"/>
-          <w:tab w:val="left" w:pos="2748"/>
-          <w:tab w:val="left" w:pos="3664"/>
-          <w:tab w:val="left" w:pos="4580"/>
-          <w:tab w:val="left" w:pos="5496"/>
-          <w:tab w:val="left" w:pos="6412"/>
-          <w:tab w:val="left" w:pos="7328"/>
-          <w:tab w:val="left" w:pos="8244"/>
-          <w:tab w:val="left" w:pos="9160"/>
-          <w:tab w:val="left" w:pos="10076"/>
-          <w:tab w:val="left" w:pos="10992"/>
-          <w:tab w:val="left" w:pos="11908"/>
-          <w:tab w:val="left" w:pos="12824"/>
-          <w:tab w:val="left" w:pos="13740"/>
-          <w:tab w:val="left" w:pos="14656"/>
-        </w:tabs>
-        <w:spacing w:after="0" w:line="240" w:lineRule="auto"/>
-        <w:rPr>
-          <w:rFonts w:ascii="Consolas" w:eastAsia="Times New Roman" w:hAnsi="Consolas" w:cs="Consolas"/>
-          <w:color w:val="303336"/>
-          <w:sz w:val="20"/>
-          <w:szCs w:val="20"/>
-          <w:bdr w:val="none" w:sz="0" w:space="0" w:color="auto" w:frame="1"/>
-          <w:shd w:val="clear" w:color="auto" w:fill="EFF0F1"/>
-        </w:rPr>
-      </w:pPr>
-      <w:r>
-        <w:rPr>
-          <w:rFonts w:ascii="Consolas" w:eastAsia="Times New Roman" w:hAnsi="Consolas" w:cs="Consolas"/>
-          <w:color w:val="303336"/>
-          <w:sz w:val="20"/>
-          <w:szCs w:val="20"/>
-          <w:bdr w:val="none" w:sz="0" w:space="0" w:color="auto" w:frame="1"/>
-          <w:shd w:val="clear" w:color="auto" w:fill="EFF0F1"/>
-        </w:rPr>
-        <w:t>def PipedCmd(cmd):</w:t>
-      </w:r>
-    </w:p>
-    <w:p>
-      <w:pPr>
-        <w:shd w:val="clear" w:color="auto" w:fill="EFF0F1"/>
-        <w:tabs>
-          <w:tab w:val="left" w:pos="916"/>
-          <w:tab w:val="left" w:pos="1832"/>
-          <w:tab w:val="left" w:pos="2748"/>
-          <w:tab w:val="left" w:pos="3664"/>
-          <w:tab w:val="left" w:pos="4580"/>
-          <w:tab w:val="left" w:pos="5496"/>
-          <w:tab w:val="left" w:pos="6412"/>
-          <w:tab w:val="left" w:pos="7328"/>
-          <w:tab w:val="left" w:pos="8244"/>
-          <w:tab w:val="left" w:pos="9160"/>
-          <w:tab w:val="left" w:pos="10076"/>
-          <w:tab w:val="left" w:pos="10992"/>
-          <w:tab w:val="left" w:pos="11908"/>
-          <w:tab w:val="left" w:pos="12824"/>
-          <w:tab w:val="left" w:pos="13740"/>
-          <w:tab w:val="left" w:pos="14656"/>
-        </w:tabs>
-        <w:spacing w:after="0" w:line="240" w:lineRule="auto"/>
-        <w:rPr>
-          <w:rFonts w:ascii="Consolas" w:eastAsia="Times New Roman" w:hAnsi="Consolas" w:cs="Consolas"/>
-          <w:color w:val="303336"/>
-          <w:sz w:val="20"/>
-          <w:szCs w:val="20"/>
-          <w:bdr w:val="none" w:sz="0" w:space="0" w:color="auto" w:frame="1"/>
-          <w:shd w:val="clear" w:color="auto" w:fill="EFF0F1"/>
-        </w:rPr>
-      </w:pPr>
-      <w:r>
-        <w:rPr>
-          <w:rFonts w:ascii="Consolas" w:eastAsia="Times New Roman" w:hAnsi="Consolas" w:cs="Consolas"/>
-          <w:color w:val="303336"/>
-          <w:sz w:val="20"/>
-          <w:szCs w:val="20"/>
-          <w:bdr w:val="none" w:sz="0" w:space="0" w:color="auto" w:frame="1"/>
-          <w:shd w:val="clear" w:color="auto" w:fill="EFF0F1"/>
-        </w:rPr>
-        <w:t xml:space="preserve">        task = subprocess.Popen(cmd, shell=True, stdout=subprocess.PIPE, stderr=subprocess.PIPE )</w:t>
-      </w:r>
-    </w:p>
-    <w:p>
-      <w:pPr>
-        <w:shd w:val="clear" w:color="auto" w:fill="EFF0F1"/>
-        <w:tabs>
-          <w:tab w:val="left" w:pos="916"/>
-          <w:tab w:val="left" w:pos="1832"/>
-          <w:tab w:val="left" w:pos="2748"/>
-          <w:tab w:val="left" w:pos="3664"/>
-          <w:tab w:val="left" w:pos="4580"/>
-          <w:tab w:val="left" w:pos="5496"/>
-          <w:tab w:val="left" w:pos="6412"/>
-          <w:tab w:val="left" w:pos="7328"/>
-          <w:tab w:val="left" w:pos="8244"/>
-          <w:tab w:val="left" w:pos="9160"/>
-          <w:tab w:val="left" w:pos="10076"/>
-          <w:tab w:val="left" w:pos="10992"/>
-          <w:tab w:val="left" w:pos="11908"/>
-          <w:tab w:val="left" w:pos="12824"/>
-          <w:tab w:val="left" w:pos="13740"/>
-          <w:tab w:val="left" w:pos="14656"/>
-        </w:tabs>
-        <w:spacing w:after="0" w:line="240" w:lineRule="auto"/>
-        <w:rPr>
-          <w:rFonts w:ascii="Consolas" w:eastAsia="Times New Roman" w:hAnsi="Consolas" w:cs="Consolas"/>
-          <w:color w:val="303336"/>
-          <w:sz w:val="20"/>
-          <w:szCs w:val="20"/>
-          <w:bdr w:val="none" w:sz="0" w:space="0" w:color="auto" w:frame="1"/>
-          <w:shd w:val="clear" w:color="auto" w:fill="EFF0F1"/>
-        </w:rPr>
-      </w:pPr>
-      <w:r>
-        <w:rPr>
-          <w:rFonts w:ascii="Consolas" w:eastAsia="Times New Roman" w:hAnsi="Consolas" w:cs="Consolas"/>
-          <w:color w:val="303336"/>
-          <w:sz w:val="20"/>
-          <w:szCs w:val="20"/>
-          <w:bdr w:val="none" w:sz="0" w:space="0" w:color="auto" w:frame="1"/>
-          <w:shd w:val="clear" w:color="auto" w:fill="EFF0F1"/>
-        </w:rPr>
-        <w:t xml:space="preserve">        data = task.stdout.read()</w:t>
-      </w:r>
-    </w:p>
-    <w:p>
-      <w:pPr>
-        <w:shd w:val="clear" w:color="auto" w:fill="EFF0F1"/>
-        <w:tabs>
-          <w:tab w:val="left" w:pos="916"/>
-          <w:tab w:val="left" w:pos="1832"/>
-          <w:tab w:val="left" w:pos="2748"/>
-          <w:tab w:val="left" w:pos="3664"/>
-          <w:tab w:val="left" w:pos="4580"/>
-          <w:tab w:val="left" w:pos="5496"/>
-          <w:tab w:val="left" w:pos="6412"/>
-          <w:tab w:val="left" w:pos="7328"/>
-          <w:tab w:val="left" w:pos="8244"/>
-          <w:tab w:val="left" w:pos="9160"/>
-          <w:tab w:val="left" w:pos="10076"/>
-          <w:tab w:val="left" w:pos="10992"/>
-          <w:tab w:val="left" w:pos="11908"/>
-          <w:tab w:val="left" w:pos="12824"/>
-          <w:tab w:val="left" w:pos="13740"/>
-          <w:tab w:val="left" w:pos="14656"/>
-        </w:tabs>
-        <w:spacing w:after="0" w:line="240" w:lineRule="auto"/>
-        <w:rPr>
-          <w:rFonts w:ascii="Consolas" w:eastAsia="Times New Roman" w:hAnsi="Consolas" w:cs="Consolas"/>
-          <w:color w:val="303336"/>
-          <w:sz w:val="20"/>
-          <w:szCs w:val="20"/>
-          <w:bdr w:val="none" w:sz="0" w:space="0" w:color="auto" w:frame="1"/>
-          <w:shd w:val="clear" w:color="auto" w:fill="EFF0F1"/>
-        </w:rPr>
-      </w:pPr>
-      <w:r>
-        <w:rPr>
-          <w:rFonts w:ascii="Consolas" w:eastAsia="Times New Roman" w:hAnsi="Consolas" w:cs="Consolas"/>
-          <w:color w:val="303336"/>
-          <w:sz w:val="20"/>
-          <w:szCs w:val="20"/>
-          <w:bdr w:val="none" w:sz="0" w:space="0" w:color="auto" w:frame="1"/>
-          <w:shd w:val="clear" w:color="auto" w:fill="EFF0F1"/>
-        </w:rPr>
-        <w:t>#</w:t>
-      </w:r>
-      <w:r>
-        <w:rPr>
-          <w:rFonts w:ascii="Consolas" w:eastAsia="Times New Roman" w:hAnsi="Consolas" w:cs="Consolas"/>
-          <w:color w:val="303336"/>
-          <w:sz w:val="20"/>
-          <w:szCs w:val="20"/>
-          <w:bdr w:val="none" w:sz="0" w:space="0" w:color="auto" w:frame="1"/>
-          <w:shd w:val="clear" w:color="auto" w:fill="EFF0F1"/>
-        </w:rPr>
-        <w:t xml:space="preserve">        data1 = task.stderr.read()</w:t>
-      </w:r>
-    </w:p>
-    <w:p>
-      <w:pPr>
-        <w:shd w:val="clear" w:color="auto" w:fill="EFF0F1"/>
-        <w:tabs>
-          <w:tab w:val="left" w:pos="916"/>
-          <w:tab w:val="left" w:pos="1832"/>
-          <w:tab w:val="left" w:pos="2748"/>
-          <w:tab w:val="left" w:pos="3664"/>
-          <w:tab w:val="left" w:pos="4580"/>
-          <w:tab w:val="left" w:pos="5496"/>
-          <w:tab w:val="left" w:pos="6412"/>
-          <w:tab w:val="left" w:pos="7328"/>
-          <w:tab w:val="left" w:pos="8244"/>
-          <w:tab w:val="left" w:pos="9160"/>
-          <w:tab w:val="left" w:pos="10076"/>
-          <w:tab w:val="left" w:pos="10992"/>
-          <w:tab w:val="left" w:pos="11908"/>
-          <w:tab w:val="left" w:pos="12824"/>
-          <w:tab w:val="left" w:pos="13740"/>
-          <w:tab w:val="left" w:pos="14656"/>
-        </w:tabs>
-        <w:spacing w:after="0" w:line="240" w:lineRule="auto"/>
-        <w:rPr>
-          <w:rFonts w:ascii="Consolas" w:eastAsia="Times New Roman" w:hAnsi="Consolas" w:cs="Consolas"/>
-          <w:color w:val="303336"/>
-          <w:sz w:val="20"/>
-          <w:szCs w:val="20"/>
-          <w:bdr w:val="none" w:sz="0" w:space="0" w:color="auto" w:frame="1"/>
-          <w:shd w:val="clear" w:color="auto" w:fill="EFF0F1"/>
-        </w:rPr>
-      </w:pPr>
-      <w:r>
-        <w:rPr>
-          <w:rFonts w:ascii="Consolas" w:eastAsia="Times New Roman" w:hAnsi="Consolas" w:cs="Consolas"/>
-          <w:color w:val="303336"/>
-          <w:sz w:val="20"/>
-          <w:szCs w:val="20"/>
-          <w:bdr w:val="none" w:sz="0" w:space="0" w:color="auto" w:frame="1"/>
-          <w:shd w:val="clear" w:color="auto" w:fill="EFF0F1"/>
-        </w:rPr>
-        <w:t xml:space="preserve">        </w:t>
-      </w:r>
-      <w:r>
-        <w:rPr>
-          <w:rFonts w:ascii="Consolas" w:eastAsia="Times New Roman" w:hAnsi="Consolas" w:cs="Consolas"/>
-          <w:color w:val="303336"/>
-          <w:sz w:val="20"/>
-          <w:szCs w:val="20"/>
-          <w:bdr w:val="none" w:sz="0" w:space="0" w:color="auto" w:frame="1"/>
-          <w:shd w:val="clear" w:color="auto" w:fill="EFF0F1"/>
-        </w:rPr>
-        <w:t xml:space="preserve">return </w:t>
-      </w:r>
-      <w:r>
-        <w:rPr>
-          <w:rFonts w:ascii="Consolas" w:eastAsia="Times New Roman" w:hAnsi="Consolas" w:cs="Consolas"/>
-          <w:color w:val="303336"/>
-          <w:sz w:val="20"/>
-          <w:szCs w:val="20"/>
-          <w:bdr w:val="none" w:sz="0" w:space="0" w:color="auto" w:frame="1"/>
-          <w:shd w:val="clear" w:color="auto" w:fill="EFF0F1"/>
-        </w:rPr>
-        <w:t>data</w:t>
-      </w:r>
-    </w:p>
-    <w:p>
-      <w:pPr>
-        <w:shd w:val="clear" w:color="auto" w:fill="EFF0F1"/>
-        <w:tabs>
-          <w:tab w:val="left" w:pos="916"/>
-          <w:tab w:val="left" w:pos="1832"/>
-          <w:tab w:val="left" w:pos="2748"/>
-          <w:tab w:val="left" w:pos="3664"/>
-          <w:tab w:val="left" w:pos="4580"/>
-          <w:tab w:val="left" w:pos="5496"/>
-          <w:tab w:val="left" w:pos="6412"/>
-          <w:tab w:val="left" w:pos="7328"/>
-          <w:tab w:val="left" w:pos="8244"/>
-          <w:tab w:val="left" w:pos="9160"/>
-          <w:tab w:val="left" w:pos="10076"/>
-          <w:tab w:val="left" w:pos="10992"/>
-          <w:tab w:val="left" w:pos="11908"/>
-          <w:tab w:val="left" w:pos="12824"/>
-          <w:tab w:val="left" w:pos="13740"/>
-          <w:tab w:val="left" w:pos="14656"/>
-        </w:tabs>
-        <w:spacing w:after="0" w:line="240" w:lineRule="auto"/>
-        <w:rPr>
-          <w:rFonts w:ascii="Consolas" w:eastAsia="Times New Roman" w:hAnsi="Consolas" w:cs="Consolas"/>
-          <w:color w:val="303336"/>
-          <w:sz w:val="20"/>
-          <w:szCs w:val="20"/>
-          <w:bdr w:val="none" w:sz="0" w:space="0" w:color="auto" w:frame="1"/>
-          <w:shd w:val="clear" w:color="auto" w:fill="EFF0F1"/>
-        </w:rPr>
-      </w:pPr>
-      <w:r>
-        <w:rPr>
-          <w:rFonts w:ascii="Consolas" w:eastAsia="Times New Roman" w:hAnsi="Consolas" w:cs="Consolas"/>
-          <w:color w:val="303336"/>
-          <w:sz w:val="20"/>
-          <w:szCs w:val="20"/>
-          <w:bdr w:val="none" w:sz="0" w:space="0" w:color="auto" w:frame="1"/>
-          <w:shd w:val="clear" w:color="auto" w:fill="EFF0F1"/>
-        </w:rPr>
-        <w:t xml:space="preserve">        </w:t>
-      </w:r>
-    </w:p>
-    <w:p>
-      <w:pPr>
-        <w:shd w:val="clear" w:color="auto" w:fill="EFF0F1"/>
-        <w:tabs>
-          <w:tab w:val="left" w:pos="916"/>
-          <w:tab w:val="left" w:pos="1832"/>
-          <w:tab w:val="left" w:pos="2748"/>
-          <w:tab w:val="left" w:pos="3664"/>
-          <w:tab w:val="left" w:pos="4580"/>
-          <w:tab w:val="left" w:pos="5496"/>
-          <w:tab w:val="left" w:pos="6412"/>
-          <w:tab w:val="left" w:pos="7328"/>
-          <w:tab w:val="left" w:pos="8244"/>
-          <w:tab w:val="left" w:pos="9160"/>
-          <w:tab w:val="left" w:pos="10076"/>
-          <w:tab w:val="left" w:pos="10992"/>
-          <w:tab w:val="left" w:pos="11908"/>
-          <w:tab w:val="left" w:pos="12824"/>
-          <w:tab w:val="left" w:pos="13740"/>
-          <w:tab w:val="left" w:pos="14656"/>
-        </w:tabs>
-        <w:spacing w:after="0" w:line="240" w:lineRule="auto"/>
-        <w:rPr>
-          <w:rFonts w:ascii="Consolas" w:eastAsia="Times New Roman" w:hAnsi="Consolas" w:cs="Consolas"/>
-          <w:color w:val="393318"/>
-          <w:sz w:val="20"/>
-          <w:szCs w:val="20"/>
-        </w:rPr>
-      </w:pPr>
-      <w:r>
-        <w:rPr>
-          <w:rFonts w:ascii="Consolas" w:eastAsia="Times New Roman" w:hAnsi="Consolas" w:cs="Consolas"/>
-          <w:color w:val="303336"/>
-          <w:sz w:val="20"/>
-          <w:szCs w:val="20"/>
-          <w:bdr w:val="none" w:sz="0" w:space="0" w:color="auto" w:frame="1"/>
-          <w:shd w:val="clear" w:color="auto" w:fill="EFF0F1"/>
-        </w:rPr>
-        <w:t>d</w:t>
-      </w:r>
-      <w:r>
-        <w:rPr>
-          <w:rFonts w:ascii="Consolas" w:eastAsia="Times New Roman" w:hAnsi="Consolas" w:cs="Consolas"/>
-          <w:color w:val="303336"/>
-          <w:sz w:val="20"/>
-          <w:szCs w:val="20"/>
-          <w:bdr w:val="none" w:sz="0" w:space="0" w:color="auto" w:frame="1"/>
-          <w:shd w:val="clear" w:color="auto" w:fill="EFF0F1"/>
-        </w:rPr>
-        <w:t>ict</w:t>
-      </w:r>
-      <w:r>
-        <w:rPr>
-          <w:rFonts w:ascii="Consolas" w:eastAsia="Times New Roman" w:hAnsi="Consolas" w:cs="Consolas"/>
-          <w:color w:val="303336"/>
-          <w:sz w:val="20"/>
-          <w:szCs w:val="20"/>
-          <w:bdr w:val="none" w:sz="0" w:space="0" w:color="auto" w:frame="1"/>
-          <w:shd w:val="clear" w:color="auto" w:fill="EFF0F1"/>
-        </w:rPr>
-        <w:t xml:space="preserve"> = {}</w:t>
-      </w:r>
-    </w:p>
-    <w:p>
-      <w:pPr>
-        <w:shd w:val="clear" w:color="auto" w:fill="EFF0F1"/>
-        <w:tabs>
-          <w:tab w:val="left" w:pos="916"/>
-          <w:tab w:val="left" w:pos="1832"/>
-          <w:tab w:val="left" w:pos="2748"/>
-          <w:tab w:val="left" w:pos="3664"/>
-          <w:tab w:val="left" w:pos="4580"/>
-          <w:tab w:val="left" w:pos="5496"/>
-          <w:tab w:val="left" w:pos="6412"/>
-          <w:tab w:val="left" w:pos="7328"/>
-          <w:tab w:val="left" w:pos="8244"/>
-          <w:tab w:val="left" w:pos="9160"/>
-          <w:tab w:val="left" w:pos="10076"/>
-          <w:tab w:val="left" w:pos="10992"/>
-          <w:tab w:val="left" w:pos="11908"/>
-          <w:tab w:val="left" w:pos="12824"/>
-          <w:tab w:val="left" w:pos="13740"/>
-          <w:tab w:val="left" w:pos="14656"/>
-        </w:tabs>
-        <w:spacing w:after="0" w:line="240" w:lineRule="auto"/>
-        <w:rPr>
-          <w:rFonts w:ascii="Consolas" w:eastAsia="Times New Roman" w:hAnsi="Consolas" w:cs="Consolas"/>
-          <w:color w:val="303336"/>
-          <w:sz w:val="20"/>
-          <w:szCs w:val="20"/>
-          <w:bdr w:val="none" w:sz="0" w:space="0" w:color="auto" w:frame="1"/>
-          <w:shd w:val="clear" w:color="auto" w:fill="EFF0F1"/>
-        </w:rPr>
-      </w:pPr>
-      <w:r>
-        <w:rPr>
-          <w:rFonts w:ascii="Consolas" w:eastAsia="Times New Roman" w:hAnsi="Consolas" w:cs="Consolas"/>
-          <w:color w:val="303336"/>
-          <w:sz w:val="20"/>
-          <w:szCs w:val="20"/>
-          <w:bdr w:val="none" w:sz="0" w:space="0" w:color="auto" w:frame="1"/>
-          <w:shd w:val="clear" w:color="auto" w:fill="EFF0F1"/>
-        </w:rPr>
-        <w:t xml:space="preserve">cmd = </w:t>
-      </w:r>
-      <w:r>
-        <w:rPr>
-          <w:rFonts w:ascii="Consolas" w:eastAsia="Times New Roman" w:hAnsi="Consolas" w:cs="Consolas"/>
-          <w:color w:val="303336"/>
-          <w:sz w:val="20"/>
-          <w:szCs w:val="20"/>
-          <w:bdr w:val="none" w:sz="0" w:space="0" w:color="auto" w:frame="1"/>
-          <w:shd w:val="clear" w:color="auto" w:fill="EFF0F1"/>
-        </w:rPr>
-        <w:t>'</w:t>
-      </w:r>
-      <w:r>
-        <w:rPr>
-          <w:rFonts w:ascii="Consolas" w:eastAsia="Times New Roman" w:hAnsi="Consolas" w:cs="Consolas"/>
-          <w:color w:val="303336"/>
-          <w:sz w:val="20"/>
-          <w:szCs w:val="20"/>
-          <w:bdr w:val="none" w:sz="0" w:space="0" w:color="auto" w:frame="1"/>
-          <w:shd w:val="clear" w:color="auto" w:fill="EFF0F1"/>
-        </w:rPr>
-        <w:t>/bin/bash -i /usr/local/michalos/nistcrcl_ws/src/nistcrcl/scripts/setup.bash</w:t>
-      </w:r>
-      <w:r>
-        <w:rPr>
-          <w:rFonts w:ascii="Consolas" w:eastAsia="Times New Roman" w:hAnsi="Consolas" w:cs="Consolas"/>
-          <w:color w:val="303336"/>
-          <w:sz w:val="20"/>
-          <w:szCs w:val="20"/>
-          <w:bdr w:val="none" w:sz="0" w:space="0" w:color="auto" w:frame="1"/>
-          <w:shd w:val="clear" w:color="auto" w:fill="EFF0F1"/>
-        </w:rPr>
-        <w:t>'</w:t>
-      </w:r>
-    </w:p>
-    <w:p>
-      <w:pPr>
-        <w:shd w:val="clear" w:color="auto" w:fill="EFF0F1"/>
-        <w:tabs>
-          <w:tab w:val="left" w:pos="916"/>
-          <w:tab w:val="left" w:pos="1832"/>
-          <w:tab w:val="left" w:pos="2748"/>
-          <w:tab w:val="left" w:pos="3664"/>
-          <w:tab w:val="left" w:pos="4580"/>
-          <w:tab w:val="left" w:pos="5496"/>
-          <w:tab w:val="left" w:pos="6412"/>
-          <w:tab w:val="left" w:pos="7328"/>
-          <w:tab w:val="left" w:pos="8244"/>
-          <w:tab w:val="left" w:pos="9160"/>
-          <w:tab w:val="left" w:pos="10076"/>
-          <w:tab w:val="left" w:pos="10992"/>
-          <w:tab w:val="left" w:pos="11908"/>
-          <w:tab w:val="left" w:pos="12824"/>
-          <w:tab w:val="left" w:pos="13740"/>
-          <w:tab w:val="left" w:pos="14656"/>
-        </w:tabs>
-        <w:spacing w:after="0" w:line="240" w:lineRule="auto"/>
-        <w:rPr>
-          <w:rFonts w:ascii="Consolas" w:eastAsia="Times New Roman" w:hAnsi="Consolas" w:cs="Consolas"/>
-          <w:color w:val="303336"/>
-          <w:sz w:val="20"/>
-          <w:szCs w:val="20"/>
-          <w:bdr w:val="none" w:sz="0" w:space="0" w:color="auto" w:frame="1"/>
-          <w:shd w:val="clear" w:color="auto" w:fill="EFF0F1"/>
-        </w:rPr>
-      </w:pPr>
-      <w:r>
-        <w:rPr>
-          <w:rFonts w:ascii="Consolas" w:eastAsia="Times New Roman" w:hAnsi="Consolas" w:cs="Consolas"/>
-          <w:color w:val="303336"/>
-          <w:sz w:val="20"/>
-          <w:szCs w:val="20"/>
-          <w:bdr w:val="none" w:sz="0" w:space="0" w:color="auto" w:frame="1"/>
-          <w:shd w:val="clear" w:color="auto" w:fill="EFF0F1"/>
-        </w:rPr>
-        <w:t>envs = ExecuteShellCommand(cmd);</w:t>
-      </w:r>
-    </w:p>
-    <w:p>
-      <w:pPr>
-        <w:shd w:val="clear" w:color="auto" w:fill="EFF0F1"/>
-        <w:tabs>
-          <w:tab w:val="left" w:pos="916"/>
-          <w:tab w:val="left" w:pos="1832"/>
-          <w:tab w:val="left" w:pos="2748"/>
-          <w:tab w:val="left" w:pos="3664"/>
-          <w:tab w:val="left" w:pos="4580"/>
-          <w:tab w:val="left" w:pos="5496"/>
-          <w:tab w:val="left" w:pos="6412"/>
-          <w:tab w:val="left" w:pos="7328"/>
-          <w:tab w:val="left" w:pos="8244"/>
-          <w:tab w:val="left" w:pos="9160"/>
-          <w:tab w:val="left" w:pos="10076"/>
-          <w:tab w:val="left" w:pos="10992"/>
-          <w:tab w:val="left" w:pos="11908"/>
-          <w:tab w:val="left" w:pos="12824"/>
-          <w:tab w:val="left" w:pos="13740"/>
-          <w:tab w:val="left" w:pos="14656"/>
-        </w:tabs>
-        <w:spacing w:after="0" w:line="240" w:lineRule="auto"/>
-        <w:rPr>
-          <w:rFonts w:ascii="Consolas" w:eastAsia="Times New Roman" w:hAnsi="Consolas" w:cs="Consolas"/>
-          <w:color w:val="303336"/>
-          <w:sz w:val="20"/>
-          <w:szCs w:val="20"/>
-          <w:bdr w:val="none" w:sz="0" w:space="0" w:color="auto" w:frame="1"/>
-          <w:shd w:val="clear" w:color="auto" w:fill="EFF0F1"/>
-        </w:rPr>
-      </w:pPr>
-      <w:r>
-        <w:rPr>
-          <w:rFonts w:ascii="Consolas" w:eastAsia="Times New Roman" w:hAnsi="Consolas" w:cs="Consolas"/>
-          <w:color w:val="303336"/>
-          <w:sz w:val="20"/>
-          <w:szCs w:val="20"/>
-          <w:bdr w:val="none" w:sz="0" w:space="0" w:color="auto" w:frame="1"/>
-          <w:shd w:val="clear" w:color="auto" w:fill="EFF0F1"/>
-        </w:rPr>
-        <w:t>lines</w:t>
-      </w:r>
-      <w:r>
-        <w:rPr>
-          <w:rFonts w:ascii="Consolas" w:eastAsia="Times New Roman" w:hAnsi="Consolas" w:cs="Consolas"/>
-          <w:color w:val="303336"/>
-          <w:sz w:val="20"/>
-          <w:szCs w:val="20"/>
-          <w:bdr w:val="none" w:sz="0" w:space="0" w:color="auto" w:frame="1"/>
-          <w:shd w:val="clear" w:color="auto" w:fill="EFF0F1"/>
-        </w:rPr>
-        <w:t xml:space="preserve"> = </w:t>
-      </w:r>
-      <w:r>
-        <w:rPr>
-          <w:rFonts w:ascii="Consolas" w:eastAsia="Times New Roman" w:hAnsi="Consolas" w:cs="Consolas"/>
-          <w:color w:val="303336"/>
-          <w:sz w:val="20"/>
-          <w:szCs w:val="20"/>
-          <w:bdr w:val="none" w:sz="0" w:space="0" w:color="auto" w:frame="1"/>
-          <w:shd w:val="clear" w:color="auto" w:fill="EFF0F1"/>
-        </w:rPr>
-        <w:t>envs.</w:t>
-      </w:r>
-      <w:r>
-        <w:t xml:space="preserve"> </w:t>
-      </w:r>
-      <w:r>
-        <w:rPr>
-          <w:rFonts w:ascii="Consolas" w:eastAsia="Times New Roman" w:hAnsi="Consolas" w:cs="Consolas"/>
-          <w:color w:val="303336"/>
-          <w:sz w:val="20"/>
-          <w:szCs w:val="20"/>
-          <w:bdr w:val="none" w:sz="0" w:space="0" w:color="auto" w:frame="1"/>
-          <w:shd w:val="clear" w:color="auto" w:fill="EFF0F1"/>
-        </w:rPr>
-        <w:t>splitlines ()</w:t>
-      </w:r>
-    </w:p>
-    <w:p>
-      <w:pPr>
-        <w:shd w:val="clear" w:color="auto" w:fill="EFF0F1"/>
-        <w:tabs>
-          <w:tab w:val="left" w:pos="916"/>
-          <w:tab w:val="left" w:pos="1832"/>
-          <w:tab w:val="left" w:pos="2748"/>
-          <w:tab w:val="left" w:pos="3664"/>
-          <w:tab w:val="left" w:pos="4580"/>
-          <w:tab w:val="left" w:pos="5496"/>
-          <w:tab w:val="left" w:pos="6412"/>
-          <w:tab w:val="left" w:pos="7328"/>
-          <w:tab w:val="left" w:pos="8244"/>
-          <w:tab w:val="left" w:pos="9160"/>
-          <w:tab w:val="left" w:pos="10076"/>
-          <w:tab w:val="left" w:pos="10992"/>
-          <w:tab w:val="left" w:pos="11908"/>
-          <w:tab w:val="left" w:pos="12824"/>
-          <w:tab w:val="left" w:pos="13740"/>
-          <w:tab w:val="left" w:pos="14656"/>
-        </w:tabs>
-        <w:spacing w:after="0" w:line="240" w:lineRule="auto"/>
-        <w:rPr>
-          <w:rFonts w:ascii="Consolas" w:eastAsia="Times New Roman" w:hAnsi="Consolas" w:cs="Consolas"/>
-          <w:color w:val="303336"/>
-          <w:sz w:val="20"/>
-          <w:szCs w:val="20"/>
-          <w:bdr w:val="none" w:sz="0" w:space="0" w:color="auto" w:frame="1"/>
-          <w:shd w:val="clear" w:color="auto" w:fill="EFF0F1"/>
-        </w:rPr>
-      </w:pPr>
-      <w:r>
-        <w:rPr>
-          <w:rFonts w:ascii="Consolas" w:eastAsia="Times New Roman" w:hAnsi="Consolas" w:cs="Consolas"/>
-          <w:color w:val="303336"/>
-          <w:sz w:val="20"/>
-          <w:szCs w:val="20"/>
-          <w:bdr w:val="none" w:sz="0" w:space="0" w:color="auto" w:frame="1"/>
-          <w:shd w:val="clear" w:color="auto" w:fill="EFF0F1"/>
-        </w:rPr>
-        <w:t xml:space="preserve">for </w:t>
-      </w:r>
-      <w:r>
-        <w:rPr>
-          <w:rFonts w:ascii="Consolas" w:eastAsia="Times New Roman" w:hAnsi="Consolas" w:cs="Consolas"/>
-          <w:color w:val="303336"/>
-          <w:sz w:val="20"/>
-          <w:szCs w:val="20"/>
-          <w:bdr w:val="none" w:sz="0" w:space="0" w:color="auto" w:frame="1"/>
-          <w:shd w:val="clear" w:color="auto" w:fill="EFF0F1"/>
-        </w:rPr>
-        <w:t>line</w:t>
-      </w:r>
-      <w:r>
-        <w:rPr>
-          <w:rFonts w:ascii="Consolas" w:eastAsia="Times New Roman" w:hAnsi="Consolas" w:cs="Consolas"/>
-          <w:color w:val="303336"/>
-          <w:sz w:val="20"/>
-          <w:szCs w:val="20"/>
-          <w:bdr w:val="none" w:sz="0" w:space="0" w:color="auto" w:frame="1"/>
-          <w:shd w:val="clear" w:color="auto" w:fill="EFF0F1"/>
-        </w:rPr>
-        <w:t xml:space="preserve"> in </w:t>
-      </w:r>
-      <w:r>
-        <w:rPr>
-          <w:rFonts w:ascii="Consolas" w:eastAsia="Times New Roman" w:hAnsi="Consolas" w:cs="Consolas"/>
-          <w:color w:val="303336"/>
-          <w:sz w:val="20"/>
-          <w:szCs w:val="20"/>
-          <w:bdr w:val="none" w:sz="0" w:space="0" w:color="auto" w:frame="1"/>
-          <w:shd w:val="clear" w:color="auto" w:fill="EFF0F1"/>
-        </w:rPr>
-        <w:t>lines</w:t>
-      </w:r>
-      <w:r>
-        <w:rPr>
-          <w:rFonts w:ascii="Consolas" w:eastAsia="Times New Roman" w:hAnsi="Consolas" w:cs="Consolas"/>
-          <w:color w:val="303336"/>
-          <w:sz w:val="20"/>
-          <w:szCs w:val="20"/>
-          <w:bdr w:val="none" w:sz="0" w:space="0" w:color="auto" w:frame="1"/>
-          <w:shd w:val="clear" w:color="auto" w:fill="EFF0F1"/>
-        </w:rPr>
-        <w:t>:</w:t>
-      </w:r>
-    </w:p>
-    <w:p>
-      <w:pPr>
-        <w:pStyle w:val="HTMLPreformatted"/>
-        <w:shd w:val="clear" w:color="auto" w:fill="EFF0F1"/>
-        <w:rPr>
-          <w:rFonts w:ascii="Consolas" w:hAnsi="Consolas" w:cs="Consolas"/>
-          <w:color w:val="393318"/>
-        </w:rPr>
-      </w:pPr>
-      <w:r>
-        <w:rPr>
-          <w:rFonts w:ascii="Consolas" w:hAnsi="Consolas" w:cs="Consolas"/>
+        <w:pStyle w:val="BoxedCode"/>
+        <w:rPr>
           <w:color w:val="303336"/>
           <w:bdr w:val="none" w:sz="0" w:space="0" w:color="auto" w:frame="1"/>
           <w:shd w:val="clear" w:color="auto" w:fill="EFF0F1"/>
         </w:rPr>
-        <w:tab/>
-      </w:r>
-      <w:r>
-        <w:rPr>
-          <w:rFonts w:ascii="Consolas" w:hAnsi="Consolas" w:cs="Consolas"/>
+      </w:pPr>
+      <w:r>
+        <w:rPr>
+          <w:bdr w:val="none" w:sz="0" w:space="0" w:color="auto" w:frame="1"/>
+          <w:shd w:val="clear" w:color="auto" w:fill="EFF0F1"/>
+        </w:rPr>
+        <w:t>import</w:t>
+      </w:r>
+      <w:r>
+        <w:rPr>
           <w:color w:val="303336"/>
           <w:bdr w:val="none" w:sz="0" w:space="0" w:color="auto" w:frame="1"/>
           <w:shd w:val="clear" w:color="auto" w:fill="EFF0F1"/>
         </w:rPr>
-        <w:t xml:space="preserve">key, val = </w:t>
-      </w:r>
-      <w:r>
-        <w:rPr>
-          <w:rFonts w:ascii="Consolas" w:hAnsi="Consolas" w:cs="Consolas"/>
+        <w:t xml:space="preserve"> os</w:t>
+      </w:r>
+    </w:p>
+    <w:p>
+      <w:pPr>
+        <w:pStyle w:val="BoxedCode"/>
+        <w:rPr>
           <w:color w:val="303336"/>
           <w:bdr w:val="none" w:sz="0" w:space="0" w:color="auto" w:frame="1"/>
           <w:shd w:val="clear" w:color="auto" w:fill="EFF0F1"/>
         </w:rPr>
+      </w:pPr>
+      <w:r>
+        <w:rPr>
+          <w:color w:val="303336"/>
+          <w:bdr w:val="none" w:sz="0" w:space="0" w:color="auto" w:frame="1"/>
+          <w:shd w:val="clear" w:color="auto" w:fill="EFF0F1"/>
+        </w:rPr>
+        <w:t>import subprocess</w:t>
+      </w:r>
+    </w:p>
+    <w:p>
+      <w:pPr>
+        <w:pStyle w:val="BoxedCode"/>
+        <w:rPr>
+          <w:color w:val="303336"/>
+          <w:bdr w:val="none" w:sz="0" w:space="0" w:color="auto" w:frame="1"/>
+          <w:shd w:val="clear" w:color="auto" w:fill="EFF0F1"/>
+        </w:rPr>
+      </w:pPr>
+    </w:p>
+    <w:p>
+      <w:pPr>
+        <w:pStyle w:val="BoxedCode"/>
+        <w:rPr>
+          <w:color w:val="303336"/>
+          <w:bdr w:val="none" w:sz="0" w:space="0" w:color="auto" w:frame="1"/>
+          <w:shd w:val="clear" w:color="auto" w:fill="EFF0F1"/>
+        </w:rPr>
+      </w:pPr>
+      <w:r>
+        <w:rPr>
+          <w:color w:val="303336"/>
+          <w:bdr w:val="none" w:sz="0" w:space="0" w:color="auto" w:frame="1"/>
+          <w:shd w:val="clear" w:color="auto" w:fill="EFF0F1"/>
+        </w:rPr>
+        <w:t>def PipedCmd(cmd):</w:t>
+      </w:r>
+    </w:p>
+    <w:p>
+      <w:pPr>
+        <w:pStyle w:val="BoxedCode"/>
+        <w:rPr>
+          <w:color w:val="303336"/>
+          <w:bdr w:val="none" w:sz="0" w:space="0" w:color="auto" w:frame="1"/>
+          <w:shd w:val="clear" w:color="auto" w:fill="EFF0F1"/>
+        </w:rPr>
+      </w:pPr>
+      <w:r>
+        <w:rPr>
+          <w:color w:val="303336"/>
+          <w:bdr w:val="none" w:sz="0" w:space="0" w:color="auto" w:frame="1"/>
+          <w:shd w:val="clear" w:color="auto" w:fill="EFF0F1"/>
+        </w:rPr>
+        <w:t xml:space="preserve">        task = subprocess.Popen(cmd, shell=True, stdout=subprocess.PIPE, stderr=subprocess.PIPE )</w:t>
+      </w:r>
+    </w:p>
+    <w:p>
+      <w:pPr>
+        <w:pStyle w:val="BoxedCode"/>
+        <w:rPr>
+          <w:color w:val="303336"/>
+          <w:bdr w:val="none" w:sz="0" w:space="0" w:color="auto" w:frame="1"/>
+          <w:shd w:val="clear" w:color="auto" w:fill="EFF0F1"/>
+        </w:rPr>
+      </w:pPr>
+      <w:r>
+        <w:rPr>
+          <w:color w:val="303336"/>
+          <w:bdr w:val="none" w:sz="0" w:space="0" w:color="auto" w:frame="1"/>
+          <w:shd w:val="clear" w:color="auto" w:fill="EFF0F1"/>
+        </w:rPr>
+        <w:t xml:space="preserve">        data = task.stdout.read()</w:t>
+      </w:r>
+    </w:p>
+    <w:p>
+      <w:pPr>
+        <w:pStyle w:val="BoxedCode"/>
+        <w:rPr>
+          <w:color w:val="303336"/>
+          <w:bdr w:val="none" w:sz="0" w:space="0" w:color="auto" w:frame="1"/>
+          <w:shd w:val="clear" w:color="auto" w:fill="EFF0F1"/>
+        </w:rPr>
+      </w:pPr>
+      <w:r>
+        <w:rPr>
+          <w:color w:val="303336"/>
+          <w:bdr w:val="none" w:sz="0" w:space="0" w:color="auto" w:frame="1"/>
+          <w:shd w:val="clear" w:color="auto" w:fill="EFF0F1"/>
+        </w:rPr>
+        <w:t>#</w:t>
+      </w:r>
+      <w:r>
+        <w:rPr>
+          <w:color w:val="303336"/>
+          <w:bdr w:val="none" w:sz="0" w:space="0" w:color="auto" w:frame="1"/>
+          <w:shd w:val="clear" w:color="auto" w:fill="EFF0F1"/>
+        </w:rPr>
+        <w:t xml:space="preserve">        data1 = task.stderr.read()</w:t>
+      </w:r>
+    </w:p>
+    <w:p>
+      <w:pPr>
+        <w:pStyle w:val="BoxedCode"/>
+        <w:rPr>
+          <w:color w:val="303336"/>
+          <w:bdr w:val="none" w:sz="0" w:space="0" w:color="auto" w:frame="1"/>
+          <w:shd w:val="clear" w:color="auto" w:fill="EFF0F1"/>
+        </w:rPr>
+      </w:pPr>
+      <w:r>
+        <w:rPr>
+          <w:color w:val="303336"/>
+          <w:bdr w:val="none" w:sz="0" w:space="0" w:color="auto" w:frame="1"/>
+          <w:shd w:val="clear" w:color="auto" w:fill="EFF0F1"/>
+        </w:rPr>
+        <w:t xml:space="preserve">        </w:t>
+      </w:r>
+      <w:r>
+        <w:rPr>
+          <w:color w:val="303336"/>
+          <w:bdr w:val="none" w:sz="0" w:space="0" w:color="auto" w:frame="1"/>
+          <w:shd w:val="clear" w:color="auto" w:fill="EFF0F1"/>
+        </w:rPr>
+        <w:t xml:space="preserve">return </w:t>
+      </w:r>
+      <w:r>
+        <w:rPr>
+          <w:color w:val="303336"/>
+          <w:bdr w:val="none" w:sz="0" w:space="0" w:color="auto" w:frame="1"/>
+          <w:shd w:val="clear" w:color="auto" w:fill="EFF0F1"/>
+        </w:rPr>
+        <w:t>data</w:t>
+      </w:r>
+    </w:p>
+    <w:p>
+      <w:pPr>
+        <w:pStyle w:val="BoxedCode"/>
+        <w:rPr>
+          <w:color w:val="303336"/>
+          <w:bdr w:val="none" w:sz="0" w:space="0" w:color="auto" w:frame="1"/>
+          <w:shd w:val="clear" w:color="auto" w:fill="EFF0F1"/>
+        </w:rPr>
+      </w:pPr>
+      <w:r>
+        <w:rPr>
+          <w:color w:val="303336"/>
+          <w:bdr w:val="none" w:sz="0" w:space="0" w:color="auto" w:frame="1"/>
+          <w:shd w:val="clear" w:color="auto" w:fill="EFF0F1"/>
+        </w:rPr>
+        <w:t xml:space="preserve">        </w:t>
+      </w:r>
+    </w:p>
+    <w:p>
+      <w:pPr>
+        <w:pStyle w:val="BoxedCode"/>
+        <w:rPr>
+          <w:color w:val="393318"/>
+        </w:rPr>
+      </w:pPr>
+      <w:r>
+        <w:rPr>
+          <w:color w:val="303336"/>
+          <w:bdr w:val="none" w:sz="0" w:space="0" w:color="auto" w:frame="1"/>
+          <w:shd w:val="clear" w:color="auto" w:fill="EFF0F1"/>
+        </w:rPr>
+        <w:t>d</w:t>
+      </w:r>
+      <w:r>
+        <w:rPr>
+          <w:color w:val="303336"/>
+          <w:bdr w:val="none" w:sz="0" w:space="0" w:color="auto" w:frame="1"/>
+          <w:shd w:val="clear" w:color="auto" w:fill="EFF0F1"/>
+        </w:rPr>
+        <w:t>ict</w:t>
+      </w:r>
+      <w:r>
+        <w:rPr>
+          <w:color w:val="303336"/>
+          <w:bdr w:val="none" w:sz="0" w:space="0" w:color="auto" w:frame="1"/>
+          <w:shd w:val="clear" w:color="auto" w:fill="EFF0F1"/>
+        </w:rPr>
+        <w:t xml:space="preserve"> = {}</w:t>
+      </w:r>
+    </w:p>
+    <w:p>
+      <w:pPr>
+        <w:pStyle w:val="BoxedCode"/>
+        <w:rPr>
+          <w:color w:val="303336"/>
+          <w:bdr w:val="none" w:sz="0" w:space="0" w:color="auto" w:frame="1"/>
+          <w:shd w:val="clear" w:color="auto" w:fill="EFF0F1"/>
+        </w:rPr>
+      </w:pPr>
+      <w:r>
+        <w:rPr>
+          <w:color w:val="303336"/>
+          <w:bdr w:val="none" w:sz="0" w:space="0" w:color="auto" w:frame="1"/>
+          <w:shd w:val="clear" w:color="auto" w:fill="EFF0F1"/>
+        </w:rPr>
+        <w:t xml:space="preserve">cmd = </w:t>
+      </w:r>
+      <w:r>
+        <w:rPr>
+          <w:color w:val="303336"/>
+          <w:bdr w:val="none" w:sz="0" w:space="0" w:color="auto" w:frame="1"/>
+          <w:shd w:val="clear" w:color="auto" w:fill="EFF0F1"/>
+        </w:rPr>
+        <w:t>'</w:t>
+      </w:r>
+      <w:r>
+        <w:rPr>
+          <w:color w:val="303336"/>
+          <w:bdr w:val="none" w:sz="0" w:space="0" w:color="auto" w:frame="1"/>
+          <w:shd w:val="clear" w:color="auto" w:fill="EFF0F1"/>
+        </w:rPr>
+        <w:t>/bin/bash -i /usr/local/michalos/nistcrcl_ws/src/nistcrcl/scripts/setup.bash</w:t>
+      </w:r>
+      <w:r>
+        <w:rPr>
+          <w:color w:val="303336"/>
+          <w:bdr w:val="none" w:sz="0" w:space="0" w:color="auto" w:frame="1"/>
+          <w:shd w:val="clear" w:color="auto" w:fill="EFF0F1"/>
+        </w:rPr>
+        <w:t>'</w:t>
+      </w:r>
+    </w:p>
+    <w:p>
+      <w:pPr>
+        <w:pStyle w:val="BoxedCode"/>
+        <w:rPr>
+          <w:color w:val="303336"/>
+          <w:bdr w:val="none" w:sz="0" w:space="0" w:color="auto" w:frame="1"/>
+          <w:shd w:val="clear" w:color="auto" w:fill="EFF0F1"/>
+        </w:rPr>
+      </w:pPr>
+      <w:r>
+        <w:rPr>
+          <w:color w:val="303336"/>
+          <w:bdr w:val="none" w:sz="0" w:space="0" w:color="auto" w:frame="1"/>
+          <w:shd w:val="clear" w:color="auto" w:fill="EFF0F1"/>
+        </w:rPr>
+        <w:t>envs = ExecuteShellCommand(cmd);</w:t>
+      </w:r>
+    </w:p>
+    <w:p>
+      <w:pPr>
+        <w:pStyle w:val="BoxedCode"/>
+        <w:rPr>
+          <w:color w:val="303336"/>
+          <w:bdr w:val="none" w:sz="0" w:space="0" w:color="auto" w:frame="1"/>
+          <w:shd w:val="clear" w:color="auto" w:fill="EFF0F1"/>
+        </w:rPr>
+      </w:pPr>
+      <w:r>
+        <w:rPr>
+          <w:color w:val="303336"/>
+          <w:bdr w:val="none" w:sz="0" w:space="0" w:color="auto" w:frame="1"/>
+          <w:shd w:val="clear" w:color="auto" w:fill="EFF0F1"/>
+        </w:rPr>
+        <w:t>lines</w:t>
+      </w:r>
+      <w:r>
+        <w:rPr>
+          <w:color w:val="303336"/>
+          <w:bdr w:val="none" w:sz="0" w:space="0" w:color="auto" w:frame="1"/>
+          <w:shd w:val="clear" w:color="auto" w:fill="EFF0F1"/>
+        </w:rPr>
+        <w:t xml:space="preserve"> = </w:t>
+      </w:r>
+      <w:r>
+        <w:rPr>
+          <w:color w:val="303336"/>
+          <w:bdr w:val="none" w:sz="0" w:space="0" w:color="auto" w:frame="1"/>
+          <w:shd w:val="clear" w:color="auto" w:fill="EFF0F1"/>
+        </w:rPr>
+        <w:t>envs.</w:t>
+      </w:r>
+      <w:r>
+        <w:t xml:space="preserve"> </w:t>
+      </w:r>
+      <w:r>
+        <w:rPr>
+          <w:color w:val="303336"/>
+          <w:bdr w:val="none" w:sz="0" w:space="0" w:color="auto" w:frame="1"/>
+          <w:shd w:val="clear" w:color="auto" w:fill="EFF0F1"/>
+        </w:rPr>
+        <w:t>splitlines ()</w:t>
+      </w:r>
+    </w:p>
+    <w:p>
+      <w:pPr>
+        <w:pStyle w:val="BoxedCode"/>
+        <w:rPr>
+          <w:color w:val="303336"/>
+          <w:bdr w:val="none" w:sz="0" w:space="0" w:color="auto" w:frame="1"/>
+          <w:shd w:val="clear" w:color="auto" w:fill="EFF0F1"/>
+        </w:rPr>
+      </w:pPr>
+      <w:r>
+        <w:rPr>
+          <w:color w:val="303336"/>
+          <w:bdr w:val="none" w:sz="0" w:space="0" w:color="auto" w:frame="1"/>
+          <w:shd w:val="clear" w:color="auto" w:fill="EFF0F1"/>
+        </w:rPr>
+        <w:t xml:space="preserve">for </w:t>
+      </w:r>
+      <w:r>
+        <w:rPr>
+          <w:color w:val="303336"/>
+          <w:bdr w:val="none" w:sz="0" w:space="0" w:color="auto" w:frame="1"/>
+          <w:shd w:val="clear" w:color="auto" w:fill="EFF0F1"/>
+        </w:rPr>
+        <w:t>line</w:t>
+      </w:r>
+      <w:r>
+        <w:rPr>
+          <w:color w:val="303336"/>
+          <w:bdr w:val="none" w:sz="0" w:space="0" w:color="auto" w:frame="1"/>
+          <w:shd w:val="clear" w:color="auto" w:fill="EFF0F1"/>
+        </w:rPr>
+        <w:t xml:space="preserve"> in </w:t>
+      </w:r>
+      <w:r>
+        <w:rPr>
+          <w:color w:val="303336"/>
+          <w:bdr w:val="none" w:sz="0" w:space="0" w:color="auto" w:frame="1"/>
+          <w:shd w:val="clear" w:color="auto" w:fill="EFF0F1"/>
+        </w:rPr>
+        <w:t>lines</w:t>
+      </w:r>
+      <w:r>
+        <w:rPr>
+          <w:color w:val="303336"/>
+          <w:bdr w:val="none" w:sz="0" w:space="0" w:color="auto" w:frame="1"/>
+          <w:shd w:val="clear" w:color="auto" w:fill="EFF0F1"/>
+        </w:rPr>
+        <w:t>:</w:t>
+      </w:r>
+    </w:p>
+    <w:p>
+      <w:pPr>
+        <w:pStyle w:val="BoxedCode"/>
+        <w:rPr>
+          <w:color w:val="393318"/>
+        </w:rPr>
+      </w:pPr>
+      <w:r>
+        <w:rPr>
+          <w:color w:val="303336"/>
+          <w:bdr w:val="none" w:sz="0" w:space="0" w:color="auto" w:frame="1"/>
+          <w:shd w:val="clear" w:color="auto" w:fill="EFF0F1"/>
+        </w:rPr>
+        <w:tab/>
+      </w:r>
+      <w:r>
+        <w:rPr>
+          <w:color w:val="303336"/>
+          <w:bdr w:val="none" w:sz="0" w:space="0" w:color="auto" w:frame="1"/>
+          <w:shd w:val="clear" w:color="auto" w:fill="EFF0F1"/>
+        </w:rPr>
+        <w:t xml:space="preserve">key, val = </w:t>
+      </w:r>
+      <w:r>
+        <w:rPr>
+          <w:color w:val="303336"/>
+          <w:bdr w:val="none" w:sz="0" w:space="0" w:color="auto" w:frame="1"/>
+          <w:shd w:val="clear" w:color="auto" w:fill="EFF0F1"/>
+        </w:rPr>
         <w:t>line.strip().split(</w:t>
       </w:r>
       <w:r>
         <w:rPr>
-          <w:rFonts w:ascii="Consolas" w:hAnsi="Consolas" w:cs="Consolas"/>
           <w:color w:val="7D2727"/>
           <w:bdr w:val="none" w:sz="0" w:space="0" w:color="auto" w:frame="1"/>
           <w:shd w:val="clear" w:color="auto" w:fill="EFF0F1"/>
@@ -12333,7 +11990,6 @@
       </w:r>
       <w:r>
         <w:rPr>
-          <w:rFonts w:ascii="Consolas" w:hAnsi="Consolas" w:cs="Consolas"/>
           <w:color w:val="303336"/>
           <w:bdr w:val="none" w:sz="0" w:space="0" w:color="auto" w:frame="1"/>
           <w:shd w:val="clear" w:color="auto" w:fill="EFF0F1"/>
@@ -12343,41 +11999,16 @@
     </w:p>
     <w:p>
       <w:pPr>
-        <w:shd w:val="clear" w:color="auto" w:fill="EFF0F1"/>
-        <w:tabs>
-          <w:tab w:val="left" w:pos="916"/>
-          <w:tab w:val="left" w:pos="1832"/>
-          <w:tab w:val="left" w:pos="2748"/>
-          <w:tab w:val="left" w:pos="3664"/>
-          <w:tab w:val="left" w:pos="4580"/>
-          <w:tab w:val="left" w:pos="5496"/>
-          <w:tab w:val="left" w:pos="6412"/>
-          <w:tab w:val="left" w:pos="7328"/>
-          <w:tab w:val="left" w:pos="8244"/>
-          <w:tab w:val="left" w:pos="9160"/>
-          <w:tab w:val="left" w:pos="10076"/>
-          <w:tab w:val="left" w:pos="10992"/>
-          <w:tab w:val="left" w:pos="11908"/>
-          <w:tab w:val="left" w:pos="12824"/>
-          <w:tab w:val="left" w:pos="13740"/>
-          <w:tab w:val="left" w:pos="14656"/>
-        </w:tabs>
-        <w:spacing w:after="0" w:line="240" w:lineRule="auto"/>
-        <w:rPr>
-          <w:rFonts w:ascii="Consolas" w:eastAsia="Times New Roman" w:hAnsi="Consolas" w:cs="Consolas"/>
+        <w:pStyle w:val="BoxedCode"/>
+        <w:rPr>
           <w:color w:val="303336"/>
-          <w:sz w:val="20"/>
-          <w:szCs w:val="20"/>
           <w:bdr w:val="none" w:sz="0" w:space="0" w:color="auto" w:frame="1"/>
           <w:shd w:val="clear" w:color="auto" w:fill="EFF0F1"/>
         </w:rPr>
       </w:pPr>
       <w:r>
         <w:rPr>
-          <w:rFonts w:ascii="Consolas" w:eastAsia="Times New Roman" w:hAnsi="Consolas" w:cs="Consolas"/>
           <w:color w:val="303336"/>
-          <w:sz w:val="20"/>
-          <w:szCs w:val="20"/>
           <w:bdr w:val="none" w:sz="0" w:space="0" w:color="auto" w:frame="1"/>
           <w:shd w:val="clear" w:color="auto" w:fill="EFF0F1"/>
         </w:rPr>
@@ -12385,10 +12016,7 @@
       </w:r>
       <w:r>
         <w:rPr>
-          <w:rFonts w:ascii="Consolas" w:eastAsia="Times New Roman" w:hAnsi="Consolas" w:cs="Consolas"/>
           <w:color w:val="303336"/>
-          <w:sz w:val="20"/>
-          <w:szCs w:val="20"/>
           <w:bdr w:val="none" w:sz="0" w:space="0" w:color="auto" w:frame="1"/>
           <w:shd w:val="clear" w:color="auto" w:fill="EFF0F1"/>
         </w:rPr>
@@ -12396,10 +12024,7 @@
       </w:r>
       <w:r>
         <w:rPr>
-          <w:rFonts w:ascii="Consolas" w:eastAsia="Times New Roman" w:hAnsi="Consolas" w:cs="Consolas"/>
           <w:color w:val="303336"/>
-          <w:sz w:val="20"/>
-          <w:szCs w:val="20"/>
           <w:bdr w:val="none" w:sz="0" w:space="0" w:color="auto" w:frame="1"/>
           <w:shd w:val="clear" w:color="auto" w:fill="EFF0F1"/>
         </w:rPr>
@@ -12407,10 +12032,7 @@
       </w:r>
       <w:r>
         <w:rPr>
-          <w:rFonts w:ascii="Consolas" w:eastAsia="Times New Roman" w:hAnsi="Consolas" w:cs="Consolas"/>
           <w:color w:val="303336"/>
-          <w:sz w:val="20"/>
-          <w:szCs w:val="20"/>
           <w:bdr w:val="none" w:sz="0" w:space="0" w:color="auto" w:frame="1"/>
           <w:shd w:val="clear" w:color="auto" w:fill="EFF0F1"/>
         </w:rPr>
@@ -12418,10 +12040,7 @@
       </w:r>
       <w:r>
         <w:rPr>
-          <w:rFonts w:ascii="Consolas" w:eastAsia="Times New Roman" w:hAnsi="Consolas" w:cs="Consolas"/>
           <w:color w:val="303336"/>
-          <w:sz w:val="20"/>
-          <w:szCs w:val="20"/>
           <w:bdr w:val="none" w:sz="0" w:space="0" w:color="auto" w:frame="1"/>
           <w:shd w:val="clear" w:color="auto" w:fill="EFF0F1"/>
         </w:rPr>
@@ -12429,10 +12048,7 @@
       </w:r>
       <w:r>
         <w:rPr>
-          <w:rFonts w:ascii="Consolas" w:eastAsia="Times New Roman" w:hAnsi="Consolas" w:cs="Consolas"/>
           <w:color w:val="303336"/>
-          <w:sz w:val="20"/>
-          <w:szCs w:val="20"/>
           <w:bdr w:val="none" w:sz="0" w:space="0" w:color="auto" w:frame="1"/>
           <w:shd w:val="clear" w:color="auto" w:fill="EFF0F1"/>
         </w:rPr>
@@ -12440,10 +12056,7 @@
       </w:r>
       <w:r>
         <w:rPr>
-          <w:rFonts w:ascii="Consolas" w:eastAsia="Times New Roman" w:hAnsi="Consolas" w:cs="Consolas"/>
           <w:color w:val="303336"/>
-          <w:sz w:val="20"/>
-          <w:szCs w:val="20"/>
           <w:bdr w:val="none" w:sz="0" w:space="0" w:color="auto" w:frame="1"/>
           <w:shd w:val="clear" w:color="auto" w:fill="EFF0F1"/>
         </w:rPr>
@@ -12452,51 +12065,23 @@
     </w:p>
     <w:p>
       <w:pPr>
-        <w:shd w:val="clear" w:color="auto" w:fill="EFF0F1"/>
-        <w:tabs>
-          <w:tab w:val="left" w:pos="916"/>
-          <w:tab w:val="left" w:pos="1832"/>
-          <w:tab w:val="left" w:pos="2748"/>
-          <w:tab w:val="left" w:pos="3664"/>
-          <w:tab w:val="left" w:pos="4580"/>
-          <w:tab w:val="left" w:pos="5496"/>
-          <w:tab w:val="left" w:pos="6412"/>
-          <w:tab w:val="left" w:pos="7328"/>
-          <w:tab w:val="left" w:pos="8244"/>
-          <w:tab w:val="left" w:pos="9160"/>
-          <w:tab w:val="left" w:pos="10076"/>
-          <w:tab w:val="left" w:pos="10992"/>
-          <w:tab w:val="left" w:pos="11908"/>
-          <w:tab w:val="left" w:pos="12824"/>
-          <w:tab w:val="left" w:pos="13740"/>
-          <w:tab w:val="left" w:pos="14656"/>
-        </w:tabs>
-        <w:spacing w:after="0" w:line="240" w:lineRule="auto"/>
-        <w:rPr>
-          <w:rFonts w:ascii="Consolas" w:eastAsia="Times New Roman" w:hAnsi="Consolas" w:cs="Consolas"/>
+        <w:pStyle w:val="BoxedCode"/>
+        <w:rPr>
           <w:color w:val="303336"/>
-          <w:sz w:val="20"/>
-          <w:szCs w:val="20"/>
           <w:bdr w:val="none" w:sz="0" w:space="0" w:color="auto" w:frame="1"/>
           <w:shd w:val="clear" w:color="auto" w:fill="EFF0F1"/>
         </w:rPr>
       </w:pPr>
       <w:r>
         <w:rPr>
-          <w:rFonts w:ascii="Consolas" w:hAnsi="Consolas" w:cs="Consolas"/>
           <w:color w:val="242729"/>
-          <w:sz w:val="20"/>
-          <w:szCs w:val="20"/>
           <w:shd w:val="clear" w:color="auto" w:fill="EFF0F1"/>
         </w:rPr>
         <w:t xml:space="preserve">for key in </w:t>
       </w:r>
       <w:r>
         <w:rPr>
-          <w:rFonts w:ascii="Consolas" w:eastAsia="Times New Roman" w:hAnsi="Consolas" w:cs="Consolas"/>
           <w:color w:val="303336"/>
-          <w:sz w:val="20"/>
-          <w:szCs w:val="20"/>
           <w:bdr w:val="none" w:sz="0" w:space="0" w:color="auto" w:frame="1"/>
           <w:shd w:val="clear" w:color="auto" w:fill="EFF0F1"/>
         </w:rPr>
@@ -12504,10 +12089,7 @@
       </w:r>
       <w:r>
         <w:rPr>
-          <w:rFonts w:ascii="Consolas" w:eastAsia="Times New Roman" w:hAnsi="Consolas" w:cs="Consolas"/>
           <w:color w:val="303336"/>
-          <w:sz w:val="20"/>
-          <w:szCs w:val="20"/>
           <w:bdr w:val="none" w:sz="0" w:space="0" w:color="auto" w:frame="1"/>
           <w:shd w:val="clear" w:color="auto" w:fill="EFF0F1"/>
         </w:rPr>
@@ -12515,20 +12097,14 @@
       </w:r>
       <w:r>
         <w:rPr>
-          <w:rFonts w:ascii="Consolas" w:hAnsi="Consolas" w:cs="Consolas"/>
           <w:color w:val="242729"/>
-          <w:sz w:val="20"/>
-          <w:szCs w:val="20"/>
           <w:shd w:val="clear" w:color="auto" w:fill="EFF0F1"/>
         </w:rPr>
         <w:t>:</w:t>
       </w:r>
       <w:r>
         <w:rPr>
-          <w:rFonts w:ascii="Consolas" w:eastAsia="Times New Roman" w:hAnsi="Consolas" w:cs="Consolas"/>
           <w:color w:val="303336"/>
-          <w:sz w:val="20"/>
-          <w:szCs w:val="20"/>
           <w:bdr w:val="none" w:sz="0" w:space="0" w:color="auto" w:frame="1"/>
           <w:shd w:val="clear" w:color="auto" w:fill="EFF0F1"/>
         </w:rPr>
@@ -12537,41 +12113,16 @@
     </w:p>
     <w:p>
       <w:pPr>
-        <w:shd w:val="clear" w:color="auto" w:fill="EFF0F1"/>
-        <w:tabs>
-          <w:tab w:val="left" w:pos="916"/>
-          <w:tab w:val="left" w:pos="1832"/>
-          <w:tab w:val="left" w:pos="2748"/>
-          <w:tab w:val="left" w:pos="3664"/>
-          <w:tab w:val="left" w:pos="4580"/>
-          <w:tab w:val="left" w:pos="5496"/>
-          <w:tab w:val="left" w:pos="6412"/>
-          <w:tab w:val="left" w:pos="7328"/>
-          <w:tab w:val="left" w:pos="8244"/>
-          <w:tab w:val="left" w:pos="9160"/>
-          <w:tab w:val="left" w:pos="10076"/>
-          <w:tab w:val="left" w:pos="10992"/>
-          <w:tab w:val="left" w:pos="11908"/>
-          <w:tab w:val="left" w:pos="12824"/>
-          <w:tab w:val="left" w:pos="13740"/>
-          <w:tab w:val="left" w:pos="14656"/>
-        </w:tabs>
-        <w:spacing w:after="0" w:line="240" w:lineRule="auto"/>
-        <w:rPr>
-          <w:rFonts w:ascii="Consolas" w:eastAsia="Times New Roman" w:hAnsi="Consolas" w:cs="Consolas"/>
+        <w:pStyle w:val="BoxedCode"/>
+        <w:rPr>
           <w:color w:val="303336"/>
-          <w:sz w:val="20"/>
-          <w:szCs w:val="20"/>
           <w:bdr w:val="none" w:sz="0" w:space="0" w:color="auto" w:frame="1"/>
           <w:shd w:val="clear" w:color="auto" w:fill="EFF0F1"/>
         </w:rPr>
       </w:pPr>
       <w:r>
         <w:rPr>
-          <w:rFonts w:ascii="Consolas" w:eastAsia="Times New Roman" w:hAnsi="Consolas" w:cs="Consolas"/>
           <w:color w:val="303336"/>
-          <w:sz w:val="20"/>
-          <w:szCs w:val="20"/>
           <w:bdr w:val="none" w:sz="0" w:space="0" w:color="auto" w:frame="1"/>
           <w:shd w:val="clear" w:color="auto" w:fill="EFF0F1"/>
         </w:rPr>
@@ -24352,7 +23903,7 @@
           <w:rPr>
             <w:noProof/>
           </w:rPr>
-          <w:t>10</w:t>
+          <w:t>24</w:t>
         </w:r>
         <w:r>
           <w:rPr>
@@ -27545,7 +27096,7 @@
 </file>
 
 <file path=customXml/itemProps1.xml><?xml version="1.0" encoding="utf-8"?>
-<ds:datastoreItem xmlns:ds="http://schemas.openxmlformats.org/officeDocument/2006/customXml" ds:itemID="{6A846A7E-C8A0-47BC-B954-F619081F9C10}">
+<ds:datastoreItem xmlns:ds="http://schemas.openxmlformats.org/officeDocument/2006/customXml" ds:itemID="{D38ACE1C-1DE4-4282-ABA3-8FFF2F17E0BA}">
   <ds:schemaRefs>
     <ds:schemaRef ds:uri="http://schemas.openxmlformats.org/officeDocument/2006/bibliography"/>
   </ds:schemaRefs>

</xml_diff>